<commit_message>
RPA prac 6 and 8 added
</commit_message>
<xml_diff>
--- a/MscIT/Semester 3/Applied_Artificial_Intelligence/AAIDoccuments/AAI Worksheet - Practical 1.docx
+++ b/MscIT/Semester 3/Applied_Artificial_Intelligence/AAIDoccuments/AAI Worksheet - Practical 1.docx
@@ -12,9 +12,9 @@
       </w:tblPr>
       <w:tblGrid>
         <w:gridCol w:w="2385"/>
-        <w:gridCol w:w="2385"/>
-        <w:gridCol w:w="2385"/>
-        <w:gridCol w:w="3765"/>
+        <w:gridCol w:w="3290"/>
+        <w:gridCol w:w="1985"/>
+        <w:gridCol w:w="3260"/>
       </w:tblGrid>
       <w:tr>
         <w:trPr>
@@ -206,7 +206,7 @@
         </w:tc>
         <w:tc>
           <w:tcPr>
-            <w:tcW w:w="2385" w:type="dxa"/>
+            <w:tcW w:w="3290" w:type="dxa"/>
             <w:tcBorders>
               <w:top w:val="nil"/>
               <w:left w:val="nil"/>
@@ -224,7 +224,7 @@
         </w:tc>
         <w:tc>
           <w:tcPr>
-            <w:tcW w:w="2385" w:type="dxa"/>
+            <w:tcW w:w="1985" w:type="dxa"/>
             <w:tcBorders>
               <w:top w:val="nil"/>
               <w:left w:val="nil"/>
@@ -242,7 +242,7 @@
         </w:tc>
         <w:tc>
           <w:tcPr>
-            <w:tcW w:w="3765" w:type="dxa"/>
+            <w:tcW w:w="3260" w:type="dxa"/>
             <w:tcBorders>
               <w:top w:val="nil"/>
               <w:left w:val="nil"/>
@@ -283,7 +283,7 @@
         </w:tc>
         <w:tc>
           <w:tcPr>
-            <w:tcW w:w="2385" w:type="dxa"/>
+            <w:tcW w:w="3290" w:type="dxa"/>
             <w:tcBorders>
               <w:top w:val="nil"/>
               <w:left w:val="nil"/>
@@ -301,7 +301,7 @@
         </w:tc>
         <w:tc>
           <w:tcPr>
-            <w:tcW w:w="2385" w:type="dxa"/>
+            <w:tcW w:w="1985" w:type="dxa"/>
             <w:tcBorders>
               <w:top w:val="nil"/>
               <w:left w:val="nil"/>
@@ -319,7 +319,7 @@
         </w:tc>
         <w:tc>
           <w:tcPr>
-            <w:tcW w:w="3765" w:type="dxa"/>
+            <w:tcW w:w="3260" w:type="dxa"/>
             <w:tcBorders>
               <w:top w:val="nil"/>
               <w:left w:val="nil"/>
@@ -376,7 +376,7 @@
         </w:tc>
         <w:tc>
           <w:tcPr>
-            <w:tcW w:w="2385" w:type="dxa"/>
+            <w:tcW w:w="3290" w:type="dxa"/>
             <w:tcBorders>
               <w:top w:val="single" w:sz="4" w:space="0" w:color="D29F0F" w:themeColor="background2" w:themeShade="80"/>
               <w:left w:val="single" w:sz="4" w:space="0" w:color="D29F0F" w:themeColor="background2" w:themeShade="80"/>
@@ -405,7 +405,7 @@
         </w:tc>
         <w:tc>
           <w:tcPr>
-            <w:tcW w:w="2385" w:type="dxa"/>
+            <w:tcW w:w="1985" w:type="dxa"/>
             <w:tcBorders>
               <w:top w:val="single" w:sz="4" w:space="0" w:color="D29F0F" w:themeColor="background2" w:themeShade="80"/>
               <w:left w:val="single" w:sz="4" w:space="0" w:color="D29F0F" w:themeColor="background2" w:themeShade="80"/>
@@ -439,7 +439,7 @@
         </w:tc>
         <w:tc>
           <w:tcPr>
-            <w:tcW w:w="3765" w:type="dxa"/>
+            <w:tcW w:w="3260" w:type="dxa"/>
             <w:tcBorders>
               <w:top w:val="single" w:sz="4" w:space="0" w:color="D29F0F" w:themeColor="background2" w:themeShade="80"/>
               <w:left w:val="single" w:sz="4" w:space="0" w:color="D29F0F" w:themeColor="background2" w:themeShade="80"/>
@@ -507,7 +507,7 @@
         </w:tc>
         <w:tc>
           <w:tcPr>
-            <w:tcW w:w="2385" w:type="dxa"/>
+            <w:tcW w:w="3290" w:type="dxa"/>
             <w:tcBorders>
               <w:top w:val="single" w:sz="4" w:space="0" w:color="D29F0F" w:themeColor="background2" w:themeShade="80"/>
               <w:left w:val="single" w:sz="4" w:space="0" w:color="D29F0F" w:themeColor="background2" w:themeShade="80"/>
@@ -536,7 +536,7 @@
         </w:tc>
         <w:tc>
           <w:tcPr>
-            <w:tcW w:w="2385" w:type="dxa"/>
+            <w:tcW w:w="1985" w:type="dxa"/>
             <w:tcBorders>
               <w:top w:val="single" w:sz="4" w:space="0" w:color="D29F0F" w:themeColor="background2" w:themeShade="80"/>
               <w:left w:val="single" w:sz="4" w:space="0" w:color="D29F0F" w:themeColor="background2" w:themeShade="80"/>
@@ -569,7 +569,7 @@
         </w:tc>
         <w:tc>
           <w:tcPr>
-            <w:tcW w:w="3765" w:type="dxa"/>
+            <w:tcW w:w="3260" w:type="dxa"/>
             <w:tcBorders>
               <w:top w:val="single" w:sz="4" w:space="0" w:color="D29F0F" w:themeColor="background2" w:themeShade="80"/>
               <w:left w:val="single" w:sz="4" w:space="0" w:color="D29F0F" w:themeColor="background2" w:themeShade="80"/>
@@ -669,7 +669,7 @@
         </w:tc>
         <w:tc>
           <w:tcPr>
-            <w:tcW w:w="2385" w:type="dxa"/>
+            <w:tcW w:w="3290" w:type="dxa"/>
             <w:tcBorders>
               <w:top w:val="single" w:sz="4" w:space="0" w:color="D29F0F" w:themeColor="background2" w:themeShade="80"/>
               <w:left w:val="single" w:sz="4" w:space="0" w:color="D29F0F" w:themeColor="background2" w:themeShade="80"/>
@@ -699,7 +699,7 @@
         </w:tc>
         <w:tc>
           <w:tcPr>
-            <w:tcW w:w="2385" w:type="dxa"/>
+            <w:tcW w:w="1985" w:type="dxa"/>
             <w:tcBorders>
               <w:top w:val="single" w:sz="4" w:space="0" w:color="D29F0F" w:themeColor="background2" w:themeShade="80"/>
               <w:left w:val="single" w:sz="4" w:space="0" w:color="D29F0F" w:themeColor="background2" w:themeShade="80"/>
@@ -730,7 +730,7 @@
         </w:tc>
         <w:tc>
           <w:tcPr>
-            <w:tcW w:w="3765" w:type="dxa"/>
+            <w:tcW w:w="3260" w:type="dxa"/>
             <w:tcBorders>
               <w:top w:val="single" w:sz="4" w:space="0" w:color="D29F0F" w:themeColor="background2" w:themeShade="80"/>
               <w:left w:val="single" w:sz="4" w:space="0" w:color="D29F0F" w:themeColor="background2" w:themeShade="80"/>
@@ -783,7 +783,7 @@
         </w:tc>
         <w:tc>
           <w:tcPr>
-            <w:tcW w:w="2385" w:type="dxa"/>
+            <w:tcW w:w="3290" w:type="dxa"/>
             <w:tcBorders>
               <w:top w:val="single" w:sz="4" w:space="0" w:color="D29F0F" w:themeColor="background2" w:themeShade="80"/>
               <w:left w:val="nil"/>
@@ -802,7 +802,7 @@
         </w:tc>
         <w:tc>
           <w:tcPr>
-            <w:tcW w:w="2385" w:type="dxa"/>
+            <w:tcW w:w="1985" w:type="dxa"/>
             <w:tcBorders>
               <w:top w:val="single" w:sz="4" w:space="0" w:color="D29F0F" w:themeColor="background2" w:themeShade="80"/>
               <w:left w:val="nil"/>
@@ -821,7 +821,7 @@
         </w:tc>
         <w:tc>
           <w:tcPr>
-            <w:tcW w:w="3765" w:type="dxa"/>
+            <w:tcW w:w="3260" w:type="dxa"/>
             <w:tcBorders>
               <w:top w:val="single" w:sz="4" w:space="0" w:color="D29F0F" w:themeColor="background2" w:themeShade="80"/>
               <w:left w:val="nil"/>
@@ -5363,6 +5363,15 @@
 </file>
 
 <file path=customXml/item2.xml><?xml version="1.0" encoding="utf-8"?>
+<?mso-contentType ?>
+<FormTemplates xmlns="http://schemas.microsoft.com/sharepoint/v3/contenttype/forms">
+  <Display>DocumentLibraryForm</Display>
+  <Edit>DocumentLibraryForm</Edit>
+  <New>DocumentLibraryForm</New>
+</FormTemplates>
+</file>
+
+<file path=customXml/item3.xml><?xml version="1.0" encoding="utf-8"?>
 <ct:contentTypeSchema xmlns:ct="http://schemas.microsoft.com/office/2006/metadata/contentType" xmlns:ma="http://schemas.microsoft.com/office/2006/metadata/properties/metaAttributes" ct:_="" ma:_="" ma:contentTypeName="Document" ma:contentTypeID="0x010100402DAE899E78D94899010B19DADEFDD4" ma:contentTypeVersion="13" ma:contentTypeDescription="Create a new document." ma:contentTypeScope="" ma:versionID="34115c5d2a1611cc09d132a5a4502db7">
   <xsd:schema xmlns:xsd="http://www.w3.org/2001/XMLSchema" xmlns:xs="http://www.w3.org/2001/XMLSchema" xmlns:p="http://schemas.microsoft.com/office/2006/metadata/properties" xmlns:ns2="2cfe8bfe-e38b-4fdc-847d-ff1cb45df1d4" xmlns:ns3="5221833c-1b19-4e53-91d3-af95fa3b6253" targetNamespace="http://schemas.microsoft.com/office/2006/metadata/properties" ma:root="true" ma:fieldsID="f7d9f7b74a57f06f75100a52ae252e58" ns2:_="" ns3:_="">
     <xsd:import namespace="2cfe8bfe-e38b-4fdc-847d-ff1cb45df1d4"/>
@@ -5585,15 +5594,6 @@
 </ct:contentTypeSchema>
 </file>
 
-<file path=customXml/item3.xml><?xml version="1.0" encoding="utf-8"?>
-<?mso-contentType ?>
-<FormTemplates xmlns="http://schemas.microsoft.com/sharepoint/v3/contenttype/forms">
-  <Display>DocumentLibraryForm</Display>
-  <Edit>DocumentLibraryForm</Edit>
-  <New>DocumentLibraryForm</New>
-</FormTemplates>
-</file>
-
 <file path=customXml/itemProps1.xml><?xml version="1.0" encoding="utf-8"?>
 <ds:datastoreItem xmlns:ds="http://schemas.openxmlformats.org/officeDocument/2006/customXml" ds:itemID="{F79627C7-4268-4D5F-8B2E-CEB007DB9C9C}">
   <ds:schemaRefs>
@@ -5606,6 +5606,14 @@
 </file>
 
 <file path=customXml/itemProps2.xml><?xml version="1.0" encoding="utf-8"?>
+<ds:datastoreItem xmlns:ds="http://schemas.openxmlformats.org/officeDocument/2006/customXml" ds:itemID="{23FFDAA5-3DCE-44F7-B8BB-3649C34F11E0}">
+  <ds:schemaRefs>
+    <ds:schemaRef ds:uri="http://schemas.microsoft.com/sharepoint/v3/contenttype/forms"/>
+  </ds:schemaRefs>
+</ds:datastoreItem>
+</file>
+
+<file path=customXml/itemProps3.xml><?xml version="1.0" encoding="utf-8"?>
 <ds:datastoreItem xmlns:ds="http://schemas.openxmlformats.org/officeDocument/2006/customXml" ds:itemID="{CC4F9FAA-4E29-48EC-BAB3-9A319F51C871}">
   <ds:schemaRefs>
     <ds:schemaRef ds:uri="http://schemas.microsoft.com/office/2006/metadata/contentType"/>
@@ -5622,12 +5630,4 @@
     <ds:schemaRef ds:uri="http://schemas.microsoft.com/internal/obd"/>
   </ds:schemaRefs>
 </ds:datastoreItem>
-</file>
-
-<file path=customXml/itemProps3.xml><?xml version="1.0" encoding="utf-8"?>
-<ds:datastoreItem xmlns:ds="http://schemas.openxmlformats.org/officeDocument/2006/customXml" ds:itemID="{23FFDAA5-3DCE-44F7-B8BB-3649C34F11E0}">
-  <ds:schemaRefs>
-    <ds:schemaRef ds:uri="http://schemas.microsoft.com/sharepoint/v3/contenttype/forms"/>
-  </ds:schemaRefs>
-</ds:datastoreItem>
 </file>
</xml_diff>